<commit_message>
[scénario] début module 1 et 2
</commit_message>
<xml_diff>
--- a/Source Word/Modules/MODULE 1.docx
+++ b/Source Word/Modules/MODULE 1.docx
@@ -718,7 +718,45 @@
           <w:szCs w:val="24"/>
           <w:lang w:eastAsia="fr-FR"/>
         </w:rPr>
-        <w:t xml:space="preserve"> est le créateur des licences libres </w:t>
+        <w:t xml:space="preserve"> est le créateur </w:t>
+      </w:r>
+      <w:r>
+        <w:rPr>
+          <w:rFonts w:ascii="Times New Roman" w:eastAsia="Times New Roman" w:hAnsi="Times New Roman" w:cs="Times New Roman"/>
+          <w:sz w:val="24"/>
+          <w:szCs w:val="24"/>
+          <w:lang w:eastAsia="fr-FR"/>
+        </w:rPr>
+        <w:t>d’une</w:t>
+      </w:r>
+      <w:r>
+        <w:rPr>
+          <w:rFonts w:ascii="Times New Roman" w:eastAsia="Times New Roman" w:hAnsi="Times New Roman" w:cs="Times New Roman"/>
+          <w:sz w:val="24"/>
+          <w:szCs w:val="24"/>
+          <w:lang w:eastAsia="fr-FR"/>
+        </w:rPr>
+        <w:t xml:space="preserve"> </w:t>
+      </w:r>
+      <w:proofErr w:type="gramStart"/>
+      <w:r>
+        <w:rPr>
+          <w:rFonts w:ascii="Times New Roman" w:eastAsia="Times New Roman" w:hAnsi="Times New Roman" w:cs="Times New Roman"/>
+          <w:sz w:val="24"/>
+          <w:szCs w:val="24"/>
+          <w:lang w:eastAsia="fr-FR"/>
+        </w:rPr>
+        <w:t>licences</w:t>
+      </w:r>
+      <w:proofErr w:type="gramEnd"/>
+      <w:r>
+        <w:rPr>
+          <w:rFonts w:ascii="Times New Roman" w:eastAsia="Times New Roman" w:hAnsi="Times New Roman" w:cs="Times New Roman"/>
+          <w:sz w:val="24"/>
+          <w:szCs w:val="24"/>
+          <w:lang w:eastAsia="fr-FR"/>
+        </w:rPr>
+        <w:t xml:space="preserve"> libres </w:t>
       </w:r>
       <w:proofErr w:type="spellStart"/>
       <w:r>
@@ -1048,6 +1086,24 @@
           <w:lang w:eastAsia="fr-FR"/>
         </w:rPr>
       </w:pPr>
+      <w:r>
+        <w:rPr>
+          <w:rFonts w:ascii="Times New Roman" w:eastAsia="Times New Roman" w:hAnsi="Times New Roman" w:cs="Times New Roman"/>
+          <w:color w:val="FF0000"/>
+          <w:sz w:val="24"/>
+          <w:szCs w:val="24"/>
+          <w:lang w:eastAsia="fr-FR"/>
+        </w:rPr>
+        <w:t>« </w:t>
+      </w:r>
+      <w:r>
+        <w:t xml:space="preserve">Ces libertés sont d'une importance vitale. Elles sont essentielles, pas uniquement pour les enjeux individuels des utilisateurs, mais parce qu'elles promeuvent la solidarité sociale, que sont le partage et la coopération » richard </w:t>
+      </w:r>
+      <w:proofErr w:type="spellStart"/>
+      <w:r>
+        <w:t>stallman</w:t>
+      </w:r>
+      <w:proofErr w:type="spellEnd"/>
     </w:p>
     <w:p>
       <w:pPr>
@@ -1108,7 +1164,17 @@
           <w:szCs w:val="24"/>
           <w:lang w:eastAsia="fr-FR"/>
         </w:rPr>
-        <w:t>Je peux décrire l’idée du logiciel libre en  mots : liberté égalité fraternité (tout début de la conférence, je pense qu’on peut couper cette conférence, et la mettre direct dedans !)</w:t>
+        <w:t xml:space="preserve">Je peux décrire l’idée du logiciel libre en  mots : liberté égalité fraternité </w:t>
+      </w:r>
+      <w:r>
+        <w:rPr>
+          <w:rFonts w:ascii="Times New Roman" w:eastAsia="Times New Roman" w:hAnsi="Times New Roman" w:cs="Times New Roman"/>
+          <w:b/>
+          <w:sz w:val="24"/>
+          <w:szCs w:val="24"/>
+          <w:lang w:eastAsia="fr-FR"/>
+        </w:rPr>
+        <w:t>(tout début de la conférence, je pense qu’on peut couper cette conférence, et la mettre direct dedans !)</w:t>
       </w:r>
     </w:p>
     <w:p>
@@ -1266,6 +1332,14 @@
           <w:t>http://www.graoulug.org/presentation/logiciels_libres.pdf</w:t>
         </w:r>
       </w:hyperlink>
+    </w:p>
+    <w:p>
+      <w:pPr>
+        <w:rPr>
+          <w:sz w:val="24"/>
+          <w:szCs w:val="24"/>
+        </w:rPr>
+      </w:pPr>
     </w:p>
     <w:p>
       <w:pPr>

</xml_diff>